<commit_message>
Second version of full document
</commit_message>
<xml_diff>
--- a/Towards managed Tbps network flows - NDM14.docx
+++ b/Towards managed Tbps network flows - NDM14.docx
@@ -30,11 +30,13 @@
         <w:spacing w:after="0"/>
         <w:rPr>
           <w:spacing w:val="-2"/>
+          <w:sz w:val="18"/>
         </w:rPr>
       </w:pPr>
       <w:r>
         <w:rPr>
           <w:spacing w:val="-2"/>
+          <w:sz w:val="18"/>
         </w:rPr>
         <w:lastRenderedPageBreak/>
         <w:t>Artur Barczyk</w:t>
@@ -43,121 +45,77 @@
         <w:rPr>
           <w:rStyle w:val="FootnoteReference"/>
           <w:spacing w:val="-2"/>
+          <w:sz w:val="12"/>
         </w:rPr>
         <w:footnoteReference w:id="1"/>
       </w:r>
       <w:r>
         <w:rPr>
           <w:spacing w:val="-2"/>
-        </w:rPr>
-        <w:t xml:space="preserve">, Michael </w:t>
-      </w:r>
-      <w:proofErr w:type="spellStart"/>
+          <w:sz w:val="18"/>
+        </w:rPr>
+        <w:t>, Michael Bredel,</w:t>
+      </w:r>
       <w:r>
         <w:rPr>
           <w:spacing w:val="-2"/>
-        </w:rPr>
-        <w:t>Bredel</w:t>
-      </w:r>
-      <w:proofErr w:type="spellEnd"/>
+          <w:sz w:val="18"/>
+        </w:rPr>
+        <w:t xml:space="preserve"> Vlad Lapadatescu, </w:t>
+      </w:r>
       <w:r>
         <w:rPr>
           <w:spacing w:val="-2"/>
-        </w:rPr>
-        <w:t>,</w:t>
+          <w:sz w:val="18"/>
+        </w:rPr>
+        <w:t xml:space="preserve">Iosif Legrand, Azher Mughal, </w:t>
       </w:r>
       <w:r>
         <w:rPr>
           <w:spacing w:val="-2"/>
-        </w:rPr>
-        <w:t xml:space="preserve"> Vlad </w:t>
-      </w:r>
-      <w:proofErr w:type="spellStart"/>
+          <w:sz w:val="18"/>
+        </w:rPr>
+        <w:t xml:space="preserve">Harvey Newman, </w:t>
+      </w:r>
       <w:r>
         <w:rPr>
           <w:spacing w:val="-2"/>
-        </w:rPr>
-        <w:t>Lapadatescu</w:t>
-      </w:r>
-      <w:proofErr w:type="spellEnd"/>
-      <w:r>
-        <w:rPr>
+          <w:sz w:val="18"/>
+        </w:rPr>
+        <w:t>Ramiro Voicu</w:t>
+      </w:r>
+    </w:p>
+    <w:p>
+      <w:pPr>
+        <w:pStyle w:val="Affiliations"/>
+        <w:rPr>
+          <w:i/>
           <w:spacing w:val="-2"/>
-        </w:rPr>
-        <w:t xml:space="preserve">, </w:t>
-      </w:r>
-      <w:proofErr w:type="spellStart"/>
-      <w:r>
-        <w:rPr>
+          <w:sz w:val="16"/>
+        </w:rPr>
+      </w:pPr>
+      <w:r>
+        <w:rPr>
+          <w:i/>
           <w:spacing w:val="-2"/>
-        </w:rPr>
-        <w:t>Iosif</w:t>
-      </w:r>
-      <w:proofErr w:type="spellEnd"/>
-      <w:r>
-        <w:rPr>
+          <w:sz w:val="16"/>
+        </w:rPr>
+        <w:t>California Institute of Technology</w:t>
+      </w:r>
+      <w:r>
+        <w:rPr>
+          <w:i/>
           <w:spacing w:val="-2"/>
-        </w:rPr>
-        <w:t xml:space="preserve"> Legrand, </w:t>
-      </w:r>
-      <w:proofErr w:type="spellStart"/>
-      <w:r>
-        <w:rPr>
-          <w:spacing w:val="-2"/>
-        </w:rPr>
-        <w:t>Azher</w:t>
-      </w:r>
-      <w:proofErr w:type="spellEnd"/>
-      <w:r>
-        <w:rPr>
-          <w:spacing w:val="-2"/>
-        </w:rPr>
-        <w:t xml:space="preserve"> Mughal, </w:t>
-      </w:r>
-      <w:r>
-        <w:rPr>
-          <w:spacing w:val="-2"/>
-        </w:rPr>
-        <w:t xml:space="preserve">Harvey Newman, </w:t>
-      </w:r>
-      <w:r>
-        <w:rPr>
-          <w:spacing w:val="-2"/>
-        </w:rPr>
-        <w:t xml:space="preserve">Ramiro </w:t>
-      </w:r>
-      <w:proofErr w:type="spellStart"/>
-      <w:r>
-        <w:rPr>
-          <w:spacing w:val="-2"/>
-        </w:rPr>
-        <w:t>Voicu</w:t>
-      </w:r>
-      <w:proofErr w:type="spellEnd"/>
-    </w:p>
-    <w:p>
-      <w:pPr>
-        <w:pStyle w:val="Affiliations"/>
-        <w:rPr>
-          <w:spacing w:val="-2"/>
-        </w:rPr>
-      </w:pPr>
-      <w:r>
-        <w:rPr>
-          <w:spacing w:val="-2"/>
-        </w:rPr>
-        <w:t>California Institute of Technology</w:t>
-      </w:r>
-      <w:r>
-        <w:rPr>
-          <w:spacing w:val="-2"/>
+          <w:sz w:val="16"/>
         </w:rPr>
         <w:br/>
         <w:t>1200 E. California Blvd</w:t>
       </w:r>
       <w:r>
         <w:rPr>
+          <w:i/>
           <w:spacing w:val="-2"/>
+          <w:sz w:val="16"/>
         </w:rPr>
         <w:br/>
         <w:t>91125 Pasadena, CA, USA</w:t>
@@ -188,6 +146,7 @@
       <w:r>
         <w:rPr>
           <w:spacing w:val="-2"/>
+          <w:sz w:val="20"/>
         </w:rPr>
         <w:lastRenderedPageBreak/>
         <w:t>Tony Wildish</w:t>
@@ -197,55 +156,68 @@
       <w:pPr>
         <w:pStyle w:val="Affiliations"/>
         <w:rPr>
+          <w:i/>
           <w:spacing w:val="-2"/>
         </w:rPr>
       </w:pPr>
       <w:r>
         <w:rPr>
+          <w:i/>
           <w:spacing w:val="-2"/>
+          <w:sz w:val="16"/>
         </w:rPr>
         <w:t>Princeton University</w:t>
       </w:r>
       <w:r>
         <w:rPr>
+          <w:i/>
           <w:spacing w:val="-2"/>
+          <w:sz w:val="16"/>
         </w:rPr>
         <w:br/>
-        <w:t>1st line of address</w:t>
-      </w:r>
-      <w:r>
-        <w:rPr>
+      </w:r>
+      <w:r>
+        <w:rPr>
+          <w:rFonts w:ascii="Arial" w:hAnsi="Arial" w:cs="Arial"/>
+          <w:i/>
+          <w:color w:val="222222"/>
+          <w:sz w:val="16"/>
+          <w:shd w:val="clear" w:color="auto" w:fill="FFFFFF"/>
+        </w:rPr>
+        <w:t xml:space="preserve">Princeton, NJ 08544, </w:t>
+      </w:r>
+      <w:r>
+        <w:rPr>
+          <w:rFonts w:ascii="Arial" w:hAnsi="Arial" w:cs="Arial"/>
+          <w:i/>
+          <w:color w:val="222222"/>
+          <w:sz w:val="16"/>
+          <w:shd w:val="clear" w:color="auto" w:fill="FFFFFF"/>
+        </w:rPr>
+        <w:t>USA</w:t>
+      </w:r>
+      <w:r>
+        <w:rPr>
+          <w:i/>
           <w:spacing w:val="-2"/>
         </w:rPr>
         <w:br/>
-        <w:t>2nd line of address</w:t>
-      </w:r>
-      <w:r>
-        <w:rPr>
-          <w:spacing w:val="-2"/>
-        </w:rPr>
-        <w:br/>
-        <w:t>Telephone number, incl. country code</w:t>
-      </w:r>
-    </w:p>
-    <w:p>
-      <w:pPr>
-        <w:pStyle w:val="E-Mail"/>
-        <w:rPr>
-          <w:spacing w:val="-2"/>
-        </w:rPr>
-      </w:pPr>
-      <w:r>
-        <w:rPr>
-          <w:spacing w:val="-2"/>
-        </w:rPr>
-        <w:t>2nd E-mail</w:t>
-      </w:r>
-    </w:p>
-    <w:p>
-      <w:pPr>
-        <w:pStyle w:val="Author"/>
-        <w:spacing w:after="0"/>
+      </w:r>
+      <w:hyperlink r:id="rId9" w:history="1">
+        <w:r>
+          <w:rPr>
+            <w:rStyle w:val="Hyperlink"/>
+            <w:i/>
+            <w:sz w:val="16"/>
+            <w:lang w:val="fr-FR"/>
+          </w:rPr>
+          <w:t>awildish@princeton.edu</w:t>
+        </w:r>
+      </w:hyperlink>
+    </w:p>
+    <w:p>
+      <w:pPr>
+        <w:pStyle w:val="Affiliations"/>
         <w:rPr>
           <w:spacing w:val="-2"/>
         </w:rPr>
@@ -269,62 +241,104 @@
         <w:pStyle w:val="Affiliations"/>
         <w:rPr>
           <w:spacing w:val="-2"/>
+          <w:sz w:val="16"/>
         </w:rPr>
       </w:pPr>
       <w:r>
         <w:rPr>
           <w:spacing w:val="-2"/>
-        </w:rPr>
-        <w:t>3rd author's affiliation</w:t>
-      </w:r>
-      <w:r>
-        <w:rPr>
+          <w:sz w:val="16"/>
+        </w:rPr>
+        <w:t>University of Victoria</w:t>
+      </w:r>
+    </w:p>
+    <w:p>
+      <w:pPr>
+        <w:pStyle w:val="Affiliations"/>
+        <w:rPr>
+          <w:i/>
           <w:spacing w:val="-2"/>
+          <w:sz w:val="16"/>
+        </w:rPr>
+      </w:pPr>
+      <w:r>
+        <w:rPr>
+          <w:rFonts w:cs="Helvetica"/>
+          <w:i/>
+          <w:color w:val="333333"/>
+          <w:sz w:val="16"/>
+          <w:shd w:val="clear" w:color="auto" w:fill="FFFFFF"/>
+        </w:rPr>
+        <w:t>PO Box 3055, STN CSC</w:t>
+      </w:r>
+      <w:proofErr w:type="gramStart"/>
+      <w:r>
+        <w:rPr>
+          <w:rFonts w:cs="Helvetica"/>
+          <w:i/>
+          <w:color w:val="333333"/>
+          <w:sz w:val="16"/>
+          <w:shd w:val="clear" w:color="auto" w:fill="FFFFFF"/>
+        </w:rPr>
+        <w:t>,</w:t>
+      </w:r>
+      <w:proofErr w:type="gramEnd"/>
+      <w:r>
+        <w:rPr>
+          <w:rFonts w:cs="Helvetica"/>
+          <w:i/>
+          <w:color w:val="333333"/>
+          <w:sz w:val="16"/>
         </w:rPr>
         <w:br/>
-        <w:t>1st line of address</w:t>
-      </w:r>
-      <w:r>
-        <w:rPr>
-          <w:spacing w:val="-2"/>
-        </w:rPr>
-        <w:br/>
-        <w:t>2nd line of address</w:t>
-      </w:r>
-      <w:r>
-        <w:rPr>
-          <w:spacing w:val="-2"/>
-        </w:rPr>
-        <w:br/>
-        <w:t>Telephone number, incl. country code</w:t>
+      </w:r>
+      <w:r>
+        <w:rPr>
+          <w:rFonts w:cs="Helvetica"/>
+          <w:i/>
+          <w:color w:val="333333"/>
+          <w:sz w:val="16"/>
+          <w:shd w:val="clear" w:color="auto" w:fill="FFFFFF"/>
+        </w:rPr>
+        <w:t>Victoria, BC, V8W 3P6</w:t>
+      </w:r>
+      <w:r>
+        <w:rPr>
+          <w:rFonts w:cs="Helvetica"/>
+          <w:i/>
+          <w:color w:val="333333"/>
+          <w:sz w:val="16"/>
+          <w:shd w:val="clear" w:color="auto" w:fill="FFFFFF"/>
+        </w:rPr>
+        <w:t>,</w:t>
+      </w:r>
+      <w:r>
+        <w:rPr>
+          <w:rFonts w:cs="Helvetica"/>
+          <w:i/>
+          <w:color w:val="333333"/>
+          <w:sz w:val="16"/>
+          <w:shd w:val="clear" w:color="auto" w:fill="FFFFFF"/>
+        </w:rPr>
+        <w:t xml:space="preserve"> Canada</w:t>
       </w:r>
     </w:p>
     <w:p>
       <w:pPr>
         <w:pStyle w:val="E-Mail"/>
         <w:rPr>
-          <w:spacing w:val="-2"/>
-        </w:rPr>
-      </w:pPr>
-      <w:r>
-        <w:rPr>
-          <w:spacing w:val="-2"/>
-        </w:rPr>
-        <w:t>3rd E-mail</w:t>
-      </w:r>
-    </w:p>
-    <w:p>
-      <w:pPr>
-        <w:pStyle w:val="E-Mail"/>
-        <w:rPr>
-          <w:spacing w:val="-2"/>
-        </w:rPr>
-      </w:pPr>
-    </w:p>
-    <w:p>
-      <w:pPr>
-        <w:pStyle w:val="E-Mail"/>
-      </w:pPr>
+          <w:sz w:val="16"/>
+        </w:rPr>
+      </w:pPr>
+      <w:hyperlink r:id="rId10" w:history="1">
+        <w:r>
+          <w:rPr>
+            <w:rStyle w:val="Hyperlink"/>
+            <w:sz w:val="16"/>
+          </w:rPr>
+          <w:t>igable@uvic.ca</w:t>
+        </w:r>
+      </w:hyperlink>
     </w:p>
     <w:p>
       <w:pPr>
@@ -375,12 +389,16 @@
     <w:p>
       <w:pPr>
         <w:spacing w:before="120" w:after="0"/>
-      </w:pPr>
-      <w:r>
         <w:rPr>
           <w:b/>
           <w:sz w:val="24"/>
         </w:rPr>
+      </w:pPr>
+      <w:r>
+        <w:rPr>
+          <w:b/>
+          <w:sz w:val="24"/>
+        </w:rPr>
         <w:t>Categories and Subject Descriptors</w:t>
       </w:r>
     </w:p>
@@ -393,58 +411,170 @@
         </w:rPr>
       </w:pPr>
       <w:r>
-        <w:t>D.3.3 [</w:t>
-      </w:r>
-      <w:r>
-        <w:rPr>
-          <w:b/>
-          <w:bCs/>
-        </w:rPr>
-        <w:t>Programming Languages</w:t>
-      </w:r>
-      <w:r>
-        <w:t>]: Language Con</w:t>
-      </w:r>
-      <w:r>
-        <w:t>s</w:t>
-      </w:r>
-      <w:r>
-        <w:t xml:space="preserve">tructs and Features – </w:t>
+        <w:t>C.2.</w:t>
+      </w:r>
+      <w:r>
+        <w:t>1</w:t>
+      </w:r>
+      <w:r>
+        <w:t xml:space="preserve"> [Computer-Communication Networks]: </w:t>
+      </w:r>
+      <w:r>
+        <w:t>Network Architecture and Design</w:t>
+      </w:r>
+      <w:r>
+        <w:t xml:space="preserve"> – </w:t>
       </w:r>
       <w:r>
         <w:rPr>
           <w:i/>
           <w:iCs/>
         </w:rPr>
-        <w:t xml:space="preserve">abstract data types, polymorphism, control structures. </w:t>
-      </w:r>
-      <w:r>
-        <w:t>This is just an example, please use the correct category and subject descriptors for your submission</w:t>
-      </w:r>
-      <w:r>
+        <w:t>Distributed networks, Network Communications, Network topology</w:t>
+      </w:r>
+    </w:p>
+    <w:p>
+      <w:pPr>
+        <w:spacing w:after="120"/>
         <w:rPr>
           <w:i/>
           <w:iCs/>
         </w:rPr>
+      </w:pPr>
+      <w:r>
+        <w:t>C.2.</w:t>
+      </w:r>
+      <w:r>
+        <w:t>3</w:t>
+      </w:r>
+      <w:r>
+        <w:t xml:space="preserve"> [Computer-Communication Networks]: </w:t>
+      </w:r>
+      <w:r>
+        <w:t>Network operations</w:t>
+      </w:r>
+      <w:r>
+        <w:t xml:space="preserve"> – </w:t>
+      </w:r>
+      <w:r>
+        <w:rPr>
+          <w:i/>
+          <w:iCs/>
+        </w:rPr>
+        <w:t>Network management, Network Monitoring</w:t>
+      </w:r>
+    </w:p>
+    <w:p>
+      <w:pPr>
+        <w:spacing w:after="120"/>
+        <w:rPr>
+          <w:i/>
+          <w:iCs/>
+        </w:rPr>
+      </w:pPr>
+      <w:r>
+        <w:t>C.2.</w:t>
+      </w:r>
+      <w:r>
+        <w:t>4</w:t>
+      </w:r>
+      <w:r>
+        <w:t xml:space="preserve"> [Computer-Communication Networks]: </w:t>
+      </w:r>
+      <w:r>
+        <w:t>Distributed Systems</w:t>
+      </w:r>
+      <w:r>
+        <w:t xml:space="preserve"> – </w:t>
+      </w:r>
+      <w:r>
+        <w:rPr>
+          <w:i/>
+          <w:iCs/>
+        </w:rPr>
+        <w:t>Distributed applications</w:t>
+      </w:r>
+    </w:p>
+    <w:p>
+      <w:pPr>
+        <w:spacing w:after="120"/>
+        <w:rPr>
+          <w:i/>
+          <w:iCs/>
+        </w:rPr>
+      </w:pPr>
+      <w:r>
+        <w:t>C</w:t>
+      </w:r>
+      <w:r>
         <w:t>.</w:t>
       </w:r>
       <w:r>
-        <w:rPr>
-          <w:rFonts w:ascii="Times" w:hAnsi="Times" w:cs="Times"/>
-        </w:rPr>
-        <w:t xml:space="preserve"> The ACM Computing Classification Scheme: </w:t>
-      </w:r>
-      <w:hyperlink r:id="rId9" w:history="1">
-        <w:r>
-          <w:rPr>
-            <w:rStyle w:val="Hyperlink"/>
-            <w:rFonts w:ascii="Times" w:hAnsi="Times" w:cs="Times"/>
-          </w:rPr>
-          <w:t>http://www.acm.org/class/1998/</w:t>
-        </w:r>
-      </w:hyperlink>
+        <w:t>2</w:t>
+      </w:r>
+      <w:r>
+        <w:t>.</w:t>
+      </w:r>
+      <w:r>
+        <w:t>5</w:t>
+      </w:r>
+      <w:r>
+        <w:t xml:space="preserve"> [</w:t>
+      </w:r>
+      <w:r>
+        <w:t>Computer-Communication Networks</w:t>
+      </w:r>
+      <w:r>
+        <w:t xml:space="preserve">]: </w:t>
+      </w:r>
+      <w:r>
+        <w:t>Local and Wide-Area Networks</w:t>
+      </w:r>
+      <w:r>
+        <w:t xml:space="preserve"> – </w:t>
+      </w:r>
+      <w:r>
+        <w:rPr>
+          <w:i/>
+          <w:iCs/>
+        </w:rPr>
+        <w:t>High-Speed</w:t>
+      </w:r>
+    </w:p>
+    <w:p>
+      <w:pPr>
+        <w:spacing w:before="120" w:after="0"/>
+        <w:rPr>
+          <w:b/>
+          <w:sz w:val="24"/>
+        </w:rPr>
+      </w:pPr>
+      <w:r>
+        <w:rPr>
+          <w:b/>
+          <w:sz w:val="24"/>
+        </w:rPr>
+        <w:t>General Terms</w:t>
+      </w:r>
+    </w:p>
+    <w:p>
+      <w:pPr>
+        <w:spacing w:before="120" w:after="0"/>
+      </w:pPr>
+      <w:r>
+        <w:t>Algorithms</w:t>
+      </w:r>
       <w:bookmarkStart w:id="0" w:name="_GoBack"/>
       <w:bookmarkEnd w:id="0"/>
+      <w:r>
+        <w:t xml:space="preserve">, Management, Measurement, Performance, </w:t>
+      </w:r>
+      <w:r>
+        <w:t>Design</w:t>
+      </w:r>
+      <w:r>
+        <w:t xml:space="preserve">, Experimentation, </w:t>
+      </w:r>
     </w:p>
     <w:p>
       <w:pPr>
@@ -455,43 +585,90 @@
           <w:b/>
           <w:sz w:val="24"/>
         </w:rPr>
-        <w:t>General Terms</w:t>
+        <w:t>Keywords</w:t>
       </w:r>
     </w:p>
     <w:p>
       <w:pPr>
         <w:spacing w:after="120"/>
       </w:pPr>
-      <w:r>
-        <w:t xml:space="preserve">Your general terms must be any of the following 16 designated terms: Algorithms, Management, Measurement, Documentation, Performance, Design, Economics, Reliability, Experimentation, Security, Human Factors, Standardization, Languages, Theory, Legal Aspects, </w:t>
-      </w:r>
       <w:proofErr w:type="gramStart"/>
       <w:r>
-        <w:t>Verification</w:t>
+        <w:t>dynes</w:t>
       </w:r>
       <w:proofErr w:type="gramEnd"/>
       <w:r>
-        <w:t>.</w:t>
-      </w:r>
-    </w:p>
-    <w:p>
-      <w:pPr>
-        <w:spacing w:before="120" w:after="0"/>
-      </w:pPr>
-      <w:r>
-        <w:rPr>
-          <w:b/>
-          <w:sz w:val="24"/>
-        </w:rPr>
-        <w:t>Keywords</w:t>
-      </w:r>
-    </w:p>
-    <w:p>
-      <w:pPr>
-        <w:spacing w:after="120"/>
-      </w:pPr>
-      <w:r>
-        <w:t>Keywords are your own designated keywords.</w:t>
+        <w:t xml:space="preserve">, </w:t>
+      </w:r>
+      <w:proofErr w:type="spellStart"/>
+      <w:r>
+        <w:t>fdt</w:t>
+      </w:r>
+      <w:proofErr w:type="spellEnd"/>
+      <w:r>
+        <w:t xml:space="preserve">, </w:t>
+      </w:r>
+      <w:proofErr w:type="spellStart"/>
+      <w:r>
+        <w:t>monalisa</w:t>
+      </w:r>
+      <w:proofErr w:type="spellEnd"/>
+      <w:r>
+        <w:t xml:space="preserve">, </w:t>
+      </w:r>
+      <w:proofErr w:type="spellStart"/>
+      <w:r>
+        <w:t>olimps</w:t>
+      </w:r>
+      <w:proofErr w:type="spellEnd"/>
+      <w:r>
+        <w:t xml:space="preserve">, </w:t>
+      </w:r>
+      <w:proofErr w:type="spellStart"/>
+      <w:r>
+        <w:t>openflow</w:t>
+      </w:r>
+      <w:proofErr w:type="spellEnd"/>
+      <w:r>
+        <w:t xml:space="preserve">, </w:t>
+      </w:r>
+      <w:proofErr w:type="spellStart"/>
+      <w:r>
+        <w:t>mptcp</w:t>
+      </w:r>
+      <w:proofErr w:type="spellEnd"/>
+      <w:r>
+        <w:t xml:space="preserve">, </w:t>
+      </w:r>
+      <w:proofErr w:type="spellStart"/>
+      <w:r>
+        <w:t>anse</w:t>
+      </w:r>
+      <w:proofErr w:type="spellEnd"/>
+      <w:r>
+        <w:t xml:space="preserve">, </w:t>
+      </w:r>
+      <w:proofErr w:type="spellStart"/>
+      <w:r>
+        <w:t>phedex</w:t>
+      </w:r>
+      <w:proofErr w:type="spellEnd"/>
+      <w:r>
+        <w:t xml:space="preserve">, circuits, </w:t>
+      </w:r>
+      <w:r>
+        <w:t>dynamic,</w:t>
+      </w:r>
+      <w:r>
+        <w:t xml:space="preserve"> </w:t>
+      </w:r>
+      <w:proofErr w:type="spellStart"/>
+      <w:r>
+        <w:t>super computing</w:t>
+      </w:r>
+      <w:proofErr w:type="spellEnd"/>
+      <w:r>
+        <w:t>,</w:t>
       </w:r>
     </w:p>
     <w:p>
@@ -573,15 +750,7 @@
     </w:p>
     <w:p>
       <w:r>
-        <w:t xml:space="preserve">FDT is written in Java, runs an all major platforms and it is easy to use. FDT can be used as an independent application but it can also be controlled and managed by the </w:t>
-      </w:r>
-      <w:proofErr w:type="spellStart"/>
-      <w:r>
-        <w:t>MonALISA</w:t>
-      </w:r>
-      <w:proofErr w:type="spellEnd"/>
-      <w:r>
-        <w:t xml:space="preserve"> [</w:t>
+        <w:t>FDT is written in Java, runs an all major platforms and it is easy to use. FDT can be used as an independent application but it can also be controlled and managed by the MonALISA [</w:t>
       </w:r>
       <w:proofErr w:type="spellStart"/>
       <w:r>
@@ -606,15 +775,7 @@
         </w:numPr>
       </w:pPr>
       <w:r>
-        <w:t xml:space="preserve">Streams a dataset (list of files) continuously, using a </w:t>
-      </w:r>
-      <w:proofErr w:type="gramStart"/>
-      <w:r>
-        <w:t>managed</w:t>
-      </w:r>
-      <w:proofErr w:type="gramEnd"/>
-      <w:r>
-        <w:t xml:space="preserve"> pool of buffers through one or more TCP sockets.</w:t>
+        <w:t>Streams a dataset (list of files) continuously, using a managed pool of buffers through one or more TCP sockets.</w:t>
       </w:r>
     </w:p>
     <w:p>
@@ -684,23 +845,7 @@
     </w:p>
     <w:p>
       <w:r>
-        <w:t xml:space="preserve">FDT is well integrated in the </w:t>
-      </w:r>
-      <w:proofErr w:type="spellStart"/>
-      <w:r>
-        <w:t>MonALISA</w:t>
-      </w:r>
-      <w:proofErr w:type="spellEnd"/>
-      <w:r>
-        <w:t xml:space="preserve"> framework.  FDT can be dynamically controlled by the </w:t>
-      </w:r>
-      <w:proofErr w:type="spellStart"/>
-      <w:r>
-        <w:t>MonALISA</w:t>
-      </w:r>
-      <w:proofErr w:type="spellEnd"/>
-      <w:r>
-        <w:t xml:space="preserve"> system and the bandwidth used to transfer datasets can be dynamically adjusted for large scale data transfer services that support priorities and have real-time information on network topology.</w:t>
+        <w:t>FDT is well integrated in the MonALISA framework.  FDT can be dynamically controlled by the MonALISA system and the bandwidth used to transfer datasets can be dynamically adjusted for large scale data transfer services that support priorities and have real-time information on network topology.</w:t>
       </w:r>
     </w:p>
     <w:p>
@@ -836,7 +981,6 @@
         <w:ind w:firstLine="0"/>
       </w:pPr>
       <w:r>
-        <w:lastRenderedPageBreak/>
         <w:t xml:space="preserve">Intro to </w:t>
       </w:r>
       <w:proofErr w:type="spellStart"/>
@@ -851,6 +995,7 @@
         <w:spacing w:before="120"/>
       </w:pPr>
       <w:r>
+        <w:lastRenderedPageBreak/>
         <w:t>MPTCP</w:t>
       </w:r>
     </w:p>
@@ -869,14 +1014,455 @@
       <w:r>
         <w:t>ANSE</w:t>
       </w:r>
+      <w:r>
+        <w:t>, PhEDEx and dynamic circuits</w:t>
+      </w:r>
     </w:p>
     <w:p/>
     <w:p>
+      <w:r>
+        <w:t xml:space="preserve">PhEDEx is the data-placement management tool for the CMS experiment at the LHC. It manages the scheduling of all large-scale WAN transfers in CMS, ensuring reliable delivery of the data. </w:t>
+      </w:r>
+    </w:p>
+    <w:p>
+      <w:r>
+        <w:t xml:space="preserve">The ANSE project </w:t>
+      </w:r>
+      <w:r>
+        <w:t xml:space="preserve">(in the context of CMS) </w:t>
+      </w:r>
+      <w:r>
+        <w:t xml:space="preserve">is exploring possible improvement avenues for PhEDEx, specifically how to make it more aware of the network status, and how to provide </w:t>
+      </w:r>
+      <w:r>
+        <w:t>it with the means of</w:t>
+      </w:r>
+      <w:r>
+        <w:t xml:space="preserve"> control</w:t>
+      </w:r>
+      <w:r>
+        <w:t>ling</w:t>
+      </w:r>
+      <w:r>
+        <w:t xml:space="preserve"> the network by way of virtual</w:t>
+      </w:r>
+      <w:r>
+        <w:t>/dynamic</w:t>
+      </w:r>
+      <w:r>
+        <w:t xml:space="preserve"> circuit</w:t>
+      </w:r>
+      <w:r>
+        <w:t xml:space="preserve">s and bandwidth-on-demand (BoD). </w:t>
+      </w:r>
+    </w:p>
+    <w:p>
+      <w:r>
+        <w:t>One of the drivers towards introducing this functionality is the need for better predictability of transfers across WAN, allowing for example, co-scheduling of jobs with data.</w:t>
+      </w:r>
+    </w:p>
+    <w:p>
+      <w:pPr>
+        <w:rPr>
+          <w:lang w:val="en-GB" w:eastAsia="en-GB"/>
+        </w:rPr>
+      </w:pPr>
+      <w:r>
+        <w:rPr>
+          <w:lang w:val="en-GB" w:eastAsia="en-GB"/>
+        </w:rPr>
+        <w:t xml:space="preserve">ANSE project has made significant progress towards integrating network-awareness into PhEDEx. We have developed a prototype that incorporates the use of virtual-circuits into PhEDEx at the level of the FileDownload agent, i.e. per destination-site. This will soon be deployed in production. </w:t>
+      </w:r>
+    </w:p>
+    <w:p>
       <w:pPr>
         <w:pStyle w:val="Heading2"/>
-      </w:pPr>
+        <w:rPr>
+          <w:lang w:val="en-GB" w:eastAsia="en-GB"/>
+        </w:rPr>
+      </w:pPr>
+      <w:r>
+        <w:rPr>
+          <w:lang w:val="en-GB" w:eastAsia="en-GB"/>
+        </w:rPr>
+        <w:t>PhEDEx architecture</w:t>
+      </w:r>
+    </w:p>
+    <w:p/>
+    <w:p>
       <w:r>
         <w:t>PhEDEx</w:t>
+      </w:r>
+      <w:r>
+        <w:t xml:space="preserve"> consists of an Oracle database, a website/data-service, a set of central </w:t>
+      </w:r>
+      <w:r>
+        <w:t>a</w:t>
+      </w:r>
+      <w:r>
+        <w:t>gents and a set of site agents per PhEDEx site</w:t>
+      </w:r>
+      <w:r>
+        <w:t>.</w:t>
+      </w:r>
+      <w:r>
+        <w:t xml:space="preserve"> </w:t>
+      </w:r>
+      <w:r>
+        <w:t xml:space="preserve">The central </w:t>
+      </w:r>
+      <w:r>
+        <w:t xml:space="preserve">agents run at CERN </w:t>
+      </w:r>
+      <w:r>
+        <w:t>and deal with routing, request-management, bookkeeping and other</w:t>
+      </w:r>
+      <w:r>
+        <w:t xml:space="preserve"> </w:t>
+      </w:r>
+      <w:r>
+        <w:t>activities.</w:t>
+      </w:r>
+      <w:r>
+        <w:t xml:space="preserve"> The site agents process the transfers which were queued by the central agents. </w:t>
+      </w:r>
+      <w:r>
+        <w:t xml:space="preserve">PhEDEx </w:t>
+      </w:r>
+      <w:r>
+        <w:t>operates in a data-pull mode -</w:t>
+      </w:r>
+      <w:r>
+        <w:t xml:space="preserve"> the destination pulls the data to itself when it is ready. </w:t>
+      </w:r>
+    </w:p>
+    <w:p>
+      <w:pPr>
+        <w:pStyle w:val="Heading2"/>
+      </w:pPr>
+      <w:r>
+        <w:t>Introducing dynamic circuits</w:t>
+      </w:r>
+    </w:p>
+    <w:p/>
+    <w:p>
+      <w:pPr>
+        <w:rPr>
+          <w:noProof/>
+        </w:rPr>
+      </w:pPr>
+      <w:r>
+        <w:t xml:space="preserve">There were several points at which it was possible to integrate the control and use of dynamic circuits in PhEDEx: per transfer job, per </w:t>
+      </w:r>
+      <w:bookmarkStart w:id="1" w:name="OLE_LINK1"/>
+      <w:bookmarkStart w:id="2" w:name="OLE_LINK2"/>
+      <w:r>
+        <w:t xml:space="preserve">site, </w:t>
+      </w:r>
+      <w:bookmarkEnd w:id="1"/>
+      <w:bookmarkEnd w:id="2"/>
+      <w:r>
+        <w:t>or at the central (instance) level. The first version of the circuit management software runs at the site level; meaning each site has an instance of this ‘CircuitManager’. The CircuitManagers tracks active circuits and manages their lifecycles. Requests and teardowns are forwarded via a backend to a circuit infrastructure’s API of the user’s choice. Currently we support only OSCARS (via Dynes) and ODL calls (via MonALISA). This can be extended via a plug-in system.</w:t>
+      </w:r>
+    </w:p>
+    <w:p>
+      <w:pPr>
+        <w:pStyle w:val="Heading2"/>
+      </w:pPr>
+      <w:r>
+        <w:t>Implementation details</w:t>
+      </w:r>
+    </w:p>
+    <w:p/>
+    <w:p>
+      <w:r>
+        <w:t>The prototype included a minimal functionality of the circuit management software in the FileDownload agent. This agent was the best place where such integration could take place at this level.</w:t>
+      </w:r>
+    </w:p>
+    <w:p>
+      <w:r>
+        <w:t xml:space="preserve">The </w:t>
+      </w:r>
+      <w:r>
+        <w:t xml:space="preserve">FileDownload agent executes </w:t>
+      </w:r>
+      <w:r>
+        <w:t xml:space="preserve">file-transfers in bulk, copying </w:t>
+      </w:r>
+      <w:r>
+        <w:t>many</w:t>
+      </w:r>
+      <w:r>
+        <w:t xml:space="preserve"> files with each transfer </w:t>
+      </w:r>
+      <w:r>
+        <w:t>job</w:t>
+      </w:r>
+      <w:r>
+        <w:t>. Each job contains the source and destination Physical Fi</w:t>
+      </w:r>
+      <w:r>
+        <w:t xml:space="preserve">le Names (PFNs). The agent </w:t>
+      </w:r>
+      <w:r>
+        <w:t xml:space="preserve">receives only Logical File Names (LFNs) plus the name of the chosen source site. It </w:t>
+      </w:r>
+      <w:r>
+        <w:t>build</w:t>
+      </w:r>
+      <w:r>
+        <w:t>s PFNs from the LFNs and a lookup-table per-site</w:t>
+      </w:r>
+      <w:r>
+        <w:t>,</w:t>
+      </w:r>
+      <w:r>
+        <w:t xml:space="preserve"> which each site maintains and uploads to the database. </w:t>
+      </w:r>
+      <w:r>
+        <w:t>In order to transfer files over alternative paths (other than the one specified by the lookup-table), we replace the original hostname/</w:t>
+      </w:r>
+      <w:r>
+        <w:t xml:space="preserve">IP in each PFN with the source IP and destination IP of the </w:t>
+      </w:r>
+      <w:r>
+        <w:t>new path that we want to use.</w:t>
+      </w:r>
+    </w:p>
+    <w:p>
+      <w:pPr>
+        <w:pStyle w:val="Heading2"/>
+      </w:pPr>
+      <w:r>
+        <w:lastRenderedPageBreak/>
+        <w:t>Circuit agent</w:t>
+      </w:r>
+    </w:p>
+    <w:p/>
+    <w:p>
+      <w:r>
+        <w:t>We created a ‘</w:t>
+      </w:r>
+      <w:proofErr w:type="spellStart"/>
+      <w:r>
+        <w:t>CircuitAgent</w:t>
+      </w:r>
+      <w:proofErr w:type="spellEnd"/>
+      <w:r>
+        <w:t xml:space="preserve">’, which extends the FileDownload agent base classes. This lets us switch between the </w:t>
+      </w:r>
+      <w:proofErr w:type="spellStart"/>
+      <w:r>
+        <w:t>CircuitAgent</w:t>
+      </w:r>
+      <w:proofErr w:type="spellEnd"/>
+      <w:r>
+        <w:t xml:space="preserve"> and the FileDownload agent, with minimal impact on the infrastructure.</w:t>
+      </w:r>
+    </w:p>
+    <w:p>
+      <w:r>
+        <w:t xml:space="preserve">The </w:t>
+      </w:r>
+      <w:proofErr w:type="spellStart"/>
+      <w:r>
+        <w:t>CircuitAgent</w:t>
+      </w:r>
+      <w:proofErr w:type="spellEnd"/>
+      <w:r>
+        <w:t xml:space="preserve"> checks the workload every minute. It estimates the remaining work per node-pair based on the size of the download queue and past transfer rates. It then decides if it’s worthwhile to request a circuit for that pair. If so, a request will be made to the ‘CircuitManager’.</w:t>
+      </w:r>
+    </w:p>
+    <w:p>
+      <w:r>
+        <w:t>Before a transfer task is passed to the transfer backend we call the CircuitManager to check if a circuit exists between the endpoints. If so, it updates the PFNs with the source/destination IPs of the new path.</w:t>
+      </w:r>
+    </w:p>
+    <w:p>
+      <w:pPr>
+        <w:pStyle w:val="Heading2"/>
+      </w:pPr>
+      <w:r>
+        <w:t>CircuitManager</w:t>
+      </w:r>
+    </w:p>
+    <w:p/>
+    <w:p>
+      <w:r>
+        <w:t xml:space="preserve">The CircuitManager receives a request from the </w:t>
+      </w:r>
+      <w:proofErr w:type="spellStart"/>
+      <w:r>
+        <w:t>CircuitAgent</w:t>
+      </w:r>
+      <w:proofErr w:type="spellEnd"/>
+      <w:r>
+        <w:t xml:space="preserve">, uses one of the pluggable backends to pass it to a circuit-capable infrastructure, then manages the circuit on behalf of the </w:t>
+      </w:r>
+      <w:proofErr w:type="spellStart"/>
+      <w:r>
+        <w:t>CircuitAgent</w:t>
+      </w:r>
+      <w:proofErr w:type="spellEnd"/>
+      <w:r>
+        <w:t xml:space="preserve">. </w:t>
+      </w:r>
+    </w:p>
+    <w:p>
+      <w:r>
+        <w:t xml:space="preserve">We present in </w:t>
+      </w:r>
+      <w:r>
+        <w:fldChar w:fldCharType="begin"/>
+      </w:r>
+      <w:r>
+        <w:instrText xml:space="preserve"> REF _Ref397618207 \h </w:instrText>
+      </w:r>
+      <w:r>
+        <w:instrText xml:space="preserve"> \* MERGEFORMAT </w:instrText>
+      </w:r>
+      <w:r>
+        <w:fldChar w:fldCharType="separate"/>
+      </w:r>
+      <w:r>
+        <w:t xml:space="preserve">Figure </w:t>
+      </w:r>
+      <w:r>
+        <w:rPr>
+          <w:noProof/>
+        </w:rPr>
+        <w:t>1</w:t>
+      </w:r>
+      <w:r>
+        <w:fldChar w:fldCharType="end"/>
+      </w:r>
+      <w:r>
+        <w:t xml:space="preserve"> a simplified version of the sequence diagram of our software. </w:t>
+      </w:r>
+    </w:p>
+    <w:p>
+      <w:pPr>
+        <w:pStyle w:val="Abstract"/>
+        <w:jc w:val="center"/>
+        <w:rPr>
+          <w:sz w:val="24"/>
+          <w:szCs w:val="24"/>
+        </w:rPr>
+      </w:pPr>
+    </w:p>
+    <w:p>
+      <w:pPr>
+        <w:pStyle w:val="Abstract"/>
+        <w:jc w:val="center"/>
+      </w:pPr>
+      <w:r>
+        <w:rPr>
+          <w:sz w:val="24"/>
+          <w:szCs w:val="24"/>
+        </w:rPr>
+        <w:object w:dxaOrig="9540" w:dyaOrig="8355">
+          <v:shapetype id="_x0000_t75" coordsize="21600,21600" o:spt="75" o:preferrelative="t" path="m@4@5l@4@11@9@11@9@5xe" filled="f" stroked="f">
+            <v:stroke joinstyle="miter"/>
+            <v:formulas>
+              <v:f eqn="if lineDrawn pixelLineWidth 0"/>
+              <v:f eqn="sum @0 1 0"/>
+              <v:f eqn="sum 0 0 @1"/>
+              <v:f eqn="prod @2 1 2"/>
+              <v:f eqn="prod @3 21600 pixelWidth"/>
+              <v:f eqn="prod @3 21600 pixelHeight"/>
+              <v:f eqn="sum @0 0 1"/>
+              <v:f eqn="prod @6 1 2"/>
+              <v:f eqn="prod @7 21600 pixelWidth"/>
+              <v:f eqn="sum @8 21600 0"/>
+              <v:f eqn="prod @7 21600 pixelHeight"/>
+              <v:f eqn="sum @10 21600 0"/>
+            </v:formulas>
+            <v:path o:extrusionok="f" gradientshapeok="t" o:connecttype="rect"/>
+            <o:lock v:ext="edit" aspectratio="t"/>
+          </v:shapetype>
+          <v:shape id="_x0000_i1025" type="#_x0000_t75" style="width:232.75pt;height:203.65pt" o:ole="">
+            <v:imagedata r:id="rId11" o:title=""/>
+          </v:shape>
+          <o:OLEObject Type="Embed" ProgID="Visio.Drawing.15" ShapeID="_x0000_i1025" DrawAspect="Content" ObjectID="_1471423116" r:id="rId12"/>
+        </w:object>
+      </w:r>
+    </w:p>
+    <w:p>
+      <w:pPr>
+        <w:pStyle w:val="Caption"/>
+      </w:pPr>
+      <w:bookmarkStart w:id="3" w:name="_Ref397618207"/>
+      <w:r>
+        <w:t xml:space="preserve">Figure </w:t>
+      </w:r>
+      <w:r>
+        <w:fldChar w:fldCharType="begin"/>
+      </w:r>
+      <w:r>
+        <w:instrText xml:space="preserve"> SEQ Figure \* ARABIC </w:instrText>
+      </w:r>
+      <w:r>
+        <w:fldChar w:fldCharType="separate"/>
+      </w:r>
+      <w:r>
+        <w:rPr>
+          <w:noProof/>
+        </w:rPr>
+        <w:t>1</w:t>
+      </w:r>
+      <w:r>
+        <w:fldChar w:fldCharType="end"/>
+      </w:r>
+      <w:bookmarkEnd w:id="3"/>
+      <w:r>
+        <w:t xml:space="preserve"> - Sequence diagram of the circuit management framework</w:t>
+      </w:r>
+    </w:p>
+    <w:p>
+      <w:pPr>
+        <w:pStyle w:val="Style1"/>
+      </w:pPr>
+    </w:p>
+    <w:p>
+      <w:pPr>
+        <w:pStyle w:val="Heading2"/>
+      </w:pPr>
+      <w:r>
+        <w:t>Future</w:t>
+      </w:r>
+    </w:p>
+    <w:p/>
+    <w:p>
+      <w:r>
+        <w:t>The next step is to complete the production version of this framework (mostly stress testing and bug fixing). Longer term, we will move this functionality to a central ‘</w:t>
+      </w:r>
+      <w:proofErr w:type="spellStart"/>
+      <w:r>
+        <w:t>CircuitManagement</w:t>
+      </w:r>
+      <w:proofErr w:type="spellEnd"/>
+      <w:r>
+        <w:t>’ entity, only one of which would exist for the whole PhEDEx instance. This can then make more informed decisions about which transfers would actually merit and benefit from the creation of a new path/circuit.</w:t>
+      </w:r>
+    </w:p>
+    <w:p>
+      <w:pPr>
+        <w:pStyle w:val="BodyTextIndent"/>
+        <w:ind w:firstLine="0"/>
+      </w:pPr>
+    </w:p>
+    <w:p>
+      <w:pPr>
+        <w:pStyle w:val="BodyTextIndent"/>
+        <w:ind w:firstLine="0"/>
+      </w:pPr>
+    </w:p>
+    <w:p>
+      <w:pPr>
+        <w:pStyle w:val="Heading1"/>
+      </w:pPr>
+      <w:r>
+        <w:t>SC’13 Results</w:t>
       </w:r>
     </w:p>
     <w:p>
@@ -886,36 +1472,6 @@
         <w:ind w:firstLine="0"/>
       </w:pPr>
       <w:r>
-        <w:t>Vlad’s text</w:t>
-      </w:r>
-    </w:p>
-    <w:p>
-      <w:pPr>
-        <w:pStyle w:val="BodyTextIndent"/>
-        <w:ind w:firstLine="0"/>
-      </w:pPr>
-    </w:p>
-    <w:p>
-      <w:pPr>
-        <w:pStyle w:val="BodyTextIndent"/>
-        <w:ind w:firstLine="0"/>
-      </w:pPr>
-    </w:p>
-    <w:p>
-      <w:pPr>
-        <w:pStyle w:val="Heading1"/>
-      </w:pPr>
-      <w:r>
-        <w:t>SC’13 Results</w:t>
-      </w:r>
-    </w:p>
-    <w:p>
-      <w:pPr>
-        <w:pStyle w:val="BodyTextIndent"/>
-        <w:spacing w:after="120"/>
-        <w:ind w:firstLine="0"/>
-      </w:pPr>
-      <w:r>
         <w:t>During the Supercomputing conference 2013 (SC13) in Denver Colorado, Caltech along with international team of researchers designed and demonstrated the first LHC Terabit network Hub in the Caltech booth. The Terabit network hub consisted of four 100G WAN connections and 1Tbps DWDM optical connection between Caltech and Vanderbilt booths. High speed SSD based disk servers with 40GE NICs were used as the end point systems. In addition, for the first time a multipath WAN network controlled by the SDN controller was demonstrated which provided smooth data flows balanced across network paths with varying network speeds</w:t>
       </w:r>
       <w:r>
@@ -940,7 +1496,7 @@
         <w:rPr>
           <w:noProof/>
         </w:rPr>
-        <w:t>1</w:t>
+        <w:t>2</w:t>
       </w:r>
       <w:r>
         <w:fldChar w:fldCharType="end"/>
@@ -966,6 +1522,7 @@
         <w:rPr>
           <w:noProof/>
           <w:sz w:val="24"/>
+          <w:lang w:val="en-GB" w:eastAsia="en-GB"/>
         </w:rPr>
         <w:drawing>
           <wp:inline distT="0" distB="0" distL="0" distR="0" wp14:anchorId="69E8BAA3" wp14:editId="204CE74B">
@@ -985,7 +1542,7 @@
                     </pic:cNvPicPr>
                   </pic:nvPicPr>
                   <pic:blipFill>
-                    <a:blip r:embed="rId10" cstate="print">
+                    <a:blip r:embed="rId13" cstate="print">
                       <a:extLst>
                         <a:ext uri="{28A0092B-C50C-407E-A947-70E740481C1C}">
                           <a14:useLocalDpi xmlns:a14="http://schemas.microsoft.com/office/drawing/2010/main" val="0"/>
@@ -1022,7 +1579,7 @@
         <w:pStyle w:val="Caption"/>
         <w:jc w:val="both"/>
       </w:pPr>
-      <w:bookmarkStart w:id="1" w:name="_Ref397612418"/>
+      <w:bookmarkStart w:id="4" w:name="_Ref397612418"/>
       <w:r>
         <w:t xml:space="preserve">Figure </w:t>
       </w:r>
@@ -1039,12 +1596,12 @@
         <w:rPr>
           <w:noProof/>
         </w:rPr>
-        <w:t>1</w:t>
+        <w:t>2</w:t>
       </w:r>
       <w:r>
         <w:fldChar w:fldCharType="end"/>
       </w:r>
-      <w:bookmarkEnd w:id="1"/>
+      <w:bookmarkEnd w:id="4"/>
       <w:r>
         <w:t xml:space="preserve">: </w:t>
       </w:r>
@@ -1187,7 +1744,7 @@
         <w:rPr>
           <w:noProof/>
         </w:rPr>
-        <w:t>2</w:t>
+        <w:t>3</w:t>
       </w:r>
       <w:r>
         <w:fldChar w:fldCharType="end"/>
@@ -1210,8 +1767,8 @@
         <w:rPr>
           <w:noProof/>
           <w:sz w:val="24"/>
-        </w:rPr>
-        <w:lastRenderedPageBreak/>
+          <w:lang w:val="en-GB" w:eastAsia="en-GB"/>
+        </w:rPr>
         <w:drawing>
           <wp:inline distT="0" distB="0" distL="0" distR="0" wp14:anchorId="56825327" wp14:editId="60BCF567">
             <wp:extent cx="3049270" cy="1290076"/>
@@ -1230,7 +1787,7 @@
                     </pic:cNvPicPr>
                   </pic:nvPicPr>
                   <pic:blipFill>
-                    <a:blip r:embed="rId11" cstate="print">
+                    <a:blip r:embed="rId14" cstate="print">
                       <a:extLst>
                         <a:ext uri="{28A0092B-C50C-407E-A947-70E740481C1C}">
                           <a14:useLocalDpi xmlns:a14="http://schemas.microsoft.com/office/drawing/2010/main" val="0"/>
@@ -1267,7 +1824,7 @@
         <w:pStyle w:val="Caption"/>
         <w:jc w:val="both"/>
       </w:pPr>
-      <w:bookmarkStart w:id="2" w:name="_Ref397612524"/>
+      <w:bookmarkStart w:id="5" w:name="_Ref397612524"/>
       <w:r>
         <w:t xml:space="preserve">Figure </w:t>
       </w:r>
@@ -1284,12 +1841,12 @@
         <w:rPr>
           <w:noProof/>
         </w:rPr>
-        <w:t>2</w:t>
+        <w:t>3</w:t>
       </w:r>
       <w:r>
         <w:fldChar w:fldCharType="end"/>
       </w:r>
-      <w:bookmarkEnd w:id="2"/>
+      <w:bookmarkEnd w:id="5"/>
       <w:r>
         <w:t xml:space="preserve">: </w:t>
       </w:r>
@@ -1314,6 +1871,7 @@
         <w:ind w:firstLine="0"/>
       </w:pPr>
       <w:r>
+        <w:lastRenderedPageBreak/>
         <w:t>Following points provide a summary of data transfer results achieved between Caltech booth on the show floor and the various LHC end sites. This summary also includes challenges faced on each of the network path and what techniques were used to resolve them.</w:t>
       </w:r>
     </w:p>
@@ -1462,11 +2020,7 @@
     </w:p>
     <w:p>
       <w:r>
-        <w:t xml:space="preserve">Demonstrations during Supercomputing 2014 conference in Louisiana will show a system efficiently moving large LHC </w:t>
-      </w:r>
-      <w:r>
-        <w:lastRenderedPageBreak/>
-        <w:t>scientific data sets between external and internal LHC data centers. The system will consist of dynamically reconfigurable network infrastructure by leveraging the application intelligence through different layers of software and hardware among various end sites. The end sites consists of three booths on the show floor while the external sites include Caltech, CERN, University of Victoria, University of Michigan, and SPRACE.</w:t>
+        <w:t>Demonstrations during Supercomputing 2014 conference in Louisiana will show a system efficiently moving large LHC scientific data sets between external and internal LHC data centers. The system will consist of dynamically reconfigurable network infrastructure by leveraging the application intelligence through different layers of software and hardware among various end sites. The end sites consists of three booths on the show floor while the external sites include Caltech, CERN, University of Victoria, University of Michigan, and SPRACE.</w:t>
       </w:r>
     </w:p>
     <w:p>
@@ -1478,7 +2032,9 @@
           <w:noProof/>
           <w:sz w:val="24"/>
           <w:szCs w:val="24"/>
-        </w:rPr>
+          <w:lang w:val="en-GB" w:eastAsia="en-GB"/>
+        </w:rPr>
+        <w:lastRenderedPageBreak/>
         <w:drawing>
           <wp:inline distT="0" distB="0" distL="0" distR="0" wp14:anchorId="7CDA280E" wp14:editId="583F9F0A">
             <wp:extent cx="3049270" cy="1988269"/>
@@ -1497,7 +2053,7 @@
                     </pic:cNvPicPr>
                   </pic:nvPicPr>
                   <pic:blipFill>
-                    <a:blip r:embed="rId12">
+                    <a:blip r:embed="rId15">
                       <a:extLst>
                         <a:ext uri="{28A0092B-C50C-407E-A947-70E740481C1C}">
                           <a14:useLocalDpi xmlns:a14="http://schemas.microsoft.com/office/drawing/2010/main" val="0"/>
@@ -1534,7 +2090,7 @@
         <w:pStyle w:val="Caption"/>
         <w:jc w:val="both"/>
       </w:pPr>
-      <w:bookmarkStart w:id="3" w:name="_Ref397672294"/>
+      <w:bookmarkStart w:id="6" w:name="_Ref397672294"/>
       <w:r>
         <w:t xml:space="preserve">Figure </w:t>
       </w:r>
@@ -1551,12 +2107,12 @@
         <w:rPr>
           <w:noProof/>
         </w:rPr>
-        <w:t>3</w:t>
+        <w:t>4</w:t>
       </w:r>
       <w:r>
         <w:fldChar w:fldCharType="end"/>
       </w:r>
-      <w:bookmarkEnd w:id="3"/>
+      <w:bookmarkEnd w:id="6"/>
       <w:r>
         <w:t>: Application Interfaces</w:t>
       </w:r>
@@ -1597,7 +2153,7 @@
         <w:rPr>
           <w:noProof/>
         </w:rPr>
-        <w:t>3</w:t>
+        <w:t>4</w:t>
       </w:r>
       <w:r>
         <w:rPr>
@@ -1643,21 +2199,7 @@
         <w:rPr>
           <w:lang w:eastAsia="en-AU"/>
         </w:rPr>
-        <w:t xml:space="preserve"> multi path component along with </w:t>
-      </w:r>
-      <w:proofErr w:type="spellStart"/>
-      <w:r>
-        <w:rPr>
-          <w:lang w:eastAsia="en-AU"/>
-        </w:rPr>
-        <w:t>MonALISA</w:t>
-      </w:r>
-      <w:proofErr w:type="spellEnd"/>
-      <w:r>
-        <w:rPr>
-          <w:lang w:eastAsia="en-AU"/>
-        </w:rPr>
-        <w:t xml:space="preserve"> services which acts as a middleware for providing an overall interface and control from application layer to SDN and hardware infrastructure. Following are some of the software applications which will be used during the SC14 demonstration</w:t>
+        <w:t xml:space="preserve"> multi path component along with MonALISA services which acts as a middleware for providing an overall interface and control from application layer to SDN and hardware infrastructure. Following are some of the software applications which will be used during the SC14 demonstration</w:t>
       </w:r>
       <w:r>
         <w:rPr>
@@ -1753,74 +2295,66 @@
           <w:lang w:eastAsia="en-AU"/>
         </w:rPr>
       </w:pPr>
+      <w:r>
+        <w:rPr>
+          <w:lang w:eastAsia="en-AU"/>
+        </w:rPr>
+        <w:t>MonALISA – An intelligent middleware software component providing interface between PhEDEx / FDT and the underlying SDN controller.</w:t>
+      </w:r>
+    </w:p>
+    <w:p>
+      <w:r>
+        <w:t xml:space="preserve">SC14 demonstration will show case a 1Tbps network connectivity and data transfers among Caltech and </w:t>
+      </w:r>
       <w:proofErr w:type="spellStart"/>
       <w:r>
-        <w:rPr>
-          <w:lang w:eastAsia="en-AU"/>
-        </w:rPr>
-        <w:t>MonALISA</w:t>
+        <w:t>iCAIR</w:t>
       </w:r>
       <w:proofErr w:type="spellEnd"/>
       <w:r>
-        <w:rPr>
-          <w:lang w:eastAsia="en-AU"/>
-        </w:rPr>
-        <w:t xml:space="preserve"> – An intelligent middleware software component providing interface between PhEDEx / FDT and the underlying SDN controller.</w:t>
-      </w:r>
-    </w:p>
-    <w:p>
-      <w:r>
-        <w:t xml:space="preserve">SC14 demonstration will show case a 1Tbps network connectivity and data transfers among Caltech and </w:t>
+        <w:t xml:space="preserve"> booths as shown in</w:t>
+      </w:r>
+      <w:r>
+        <w:t xml:space="preserve"> </w:t>
+      </w:r>
+      <w:r>
+        <w:fldChar w:fldCharType="begin"/>
+      </w:r>
+      <w:r>
+        <w:instrText xml:space="preserve"> REF _Ref397672401 \h </w:instrText>
+      </w:r>
+      <w:r>
+        <w:fldChar w:fldCharType="separate"/>
+      </w:r>
+      <w:r>
+        <w:t xml:space="preserve">Figure </w:t>
+      </w:r>
+      <w:r>
+        <w:rPr>
+          <w:noProof/>
+        </w:rPr>
+        <w:t>5</w:t>
+      </w:r>
+      <w:r>
+        <w:fldChar w:fldCharType="end"/>
+      </w:r>
+      <w:r>
+        <w:t xml:space="preserve">. </w:t>
+      </w:r>
+      <w:r>
+        <w:t xml:space="preserve">Caltech will deploy specially designed cache nodes as end servers in this topology in order to meet the massive 1Tbps data throughput. These cache nodes are installed with either SSD SATA drives or SSD based </w:t>
       </w:r>
       <w:proofErr w:type="spellStart"/>
       <w:r>
-        <w:t>iCAIR</w:t>
+        <w:t>PCIe</w:t>
       </w:r>
       <w:proofErr w:type="spellEnd"/>
       <w:r>
-        <w:t xml:space="preserve"> booths as shown in</w:t>
-      </w:r>
-      <w:r>
-        <w:t xml:space="preserve"> </w:t>
-      </w:r>
-      <w:r>
-        <w:fldChar w:fldCharType="begin"/>
-      </w:r>
-      <w:r>
-        <w:instrText xml:space="preserve"> REF _Ref397672401 \h </w:instrText>
-      </w:r>
-      <w:r>
-        <w:fldChar w:fldCharType="separate"/>
-      </w:r>
-      <w:r>
-        <w:t xml:space="preserve">Figure </w:t>
-      </w:r>
-      <w:r>
-        <w:rPr>
-          <w:noProof/>
-        </w:rPr>
-        <w:t>4</w:t>
-      </w:r>
-      <w:r>
-        <w:fldChar w:fldCharType="end"/>
-      </w:r>
-      <w:r>
-        <w:t xml:space="preserve">. </w:t>
-      </w:r>
-      <w:r>
-        <w:t xml:space="preserve">Caltech will deploy specially designed cache nodes as end servers in this topology in order to meet the massive 1Tbps data </w:t>
+        <w:t xml:space="preserve"> storage cards. With the evolution of 100GE Ethernet, we are hoping to introduce the world’s first 100GE FPGA based NIC for the cache nodes. Figure3 shows how </w:t>
       </w:r>
       <w:r>
         <w:lastRenderedPageBreak/>
-        <w:t xml:space="preserve">throughput. These cache nodes are installed with either SSD SATA drives or SSD based </w:t>
-      </w:r>
-      <w:proofErr w:type="spellStart"/>
-      <w:r>
-        <w:t>PCIe</w:t>
-      </w:r>
-      <w:proofErr w:type="spellEnd"/>
-      <w:r>
-        <w:t xml:space="preserve"> storage cards. With the evolution of 100GE Ethernet, we are hoping to introduce the world’s first 100GE FPGA based NIC for the cache nodes. Figure3 shows how WAN and local booths are connected using several dark fibers (DF) and 100GE Ethernet connections to </w:t>
+        <w:t xml:space="preserve">WAN and local booths are connected using several dark fibers (DF) and 100GE Ethernet connections to </w:t>
       </w:r>
       <w:proofErr w:type="spellStart"/>
       <w:r>
@@ -1840,6 +2374,7 @@
           <w:noProof/>
           <w:sz w:val="24"/>
           <w:szCs w:val="24"/>
+          <w:lang w:val="en-GB" w:eastAsia="en-GB"/>
         </w:rPr>
         <w:drawing>
           <wp:inline distT="0" distB="0" distL="0" distR="0" wp14:anchorId="122E4CFF" wp14:editId="154C8152">
@@ -1859,7 +2394,7 @@
                     </pic:cNvPicPr>
                   </pic:nvPicPr>
                   <pic:blipFill>
-                    <a:blip r:embed="rId13" cstate="print">
+                    <a:blip r:embed="rId16" cstate="print">
                       <a:extLst>
                         <a:ext uri="{28A0092B-C50C-407E-A947-70E740481C1C}">
                           <a14:useLocalDpi xmlns:a14="http://schemas.microsoft.com/office/drawing/2010/main" val="0"/>
@@ -1896,7 +2431,7 @@
         <w:pStyle w:val="Caption"/>
         <w:jc w:val="both"/>
       </w:pPr>
-      <w:bookmarkStart w:id="4" w:name="_Ref397672401"/>
+      <w:bookmarkStart w:id="7" w:name="_Ref397672401"/>
       <w:r>
         <w:t xml:space="preserve">Figure </w:t>
       </w:r>
@@ -1913,12 +2448,12 @@
         <w:rPr>
           <w:noProof/>
         </w:rPr>
-        <w:t>4</w:t>
+        <w:t>5</w:t>
       </w:r>
       <w:r>
         <w:fldChar w:fldCharType="end"/>
       </w:r>
-      <w:bookmarkEnd w:id="4"/>
+      <w:bookmarkEnd w:id="7"/>
       <w:r>
         <w:t xml:space="preserve">: </w:t>
       </w:r>
@@ -1932,13 +2467,8 @@
     <w:p/>
     <w:p>
       <w:r>
-        <w:t xml:space="preserve">Core infrastructure components for the 1Tbps and beyond demonstration </w:t>
-      </w:r>
-      <w:proofErr w:type="spellStart"/>
-      <w:r>
-        <w:t>includes:</w:t>
-      </w:r>
-      <w:proofErr w:type="spellEnd"/>
+        <w:t>Core infrastructure components for the 1Tbps and beyond demonstration includes:</w:t>
+      </w:r>
     </w:p>
     <w:p>
       <w:pPr>
@@ -1974,10 +2504,7 @@
         </w:numPr>
       </w:pPr>
       <w:r>
-        <w:t>100GE Brocade Open</w:t>
-      </w:r>
-      <w:r>
-        <w:t>Flow supported network switches</w:t>
+        <w:t>100GE Brocade OpenFlow supported network switches</w:t>
       </w:r>
     </w:p>
     <w:p>
@@ -2082,7 +2609,7 @@
       <w:r>
         <w:t xml:space="preserve"> 15, 5 (Nov. 1993), 795-825. DOI= </w:t>
       </w:r>
-      <w:hyperlink r:id="rId14" w:history="1">
+      <w:hyperlink r:id="rId17" w:history="1">
         <w:r>
           <w:rPr>
             <w:rStyle w:val="Hyperlink"/>
@@ -2243,52 +2770,112 @@
         <w:footnoteRef/>
       </w:r>
       <w:r>
+        <w:rPr>
+          <w:lang w:val="fr-FR"/>
+        </w:rPr>
         <w:t xml:space="preserve"> E-mail: </w:t>
       </w:r>
       <w:hyperlink r:id="rId1" w:history="1">
         <w:r>
           <w:rPr>
             <w:rStyle w:val="Hyperlink"/>
+            <w:lang w:val="fr-FR"/>
           </w:rPr>
-          <w:t>Artur.Barczyk@cern.ch</w:t>
+          <w:t>artur.barczyk@cern.ch</w:t>
         </w:r>
       </w:hyperlink>
       <w:r>
+        <w:rPr>
+          <w:lang w:val="fr-FR"/>
+        </w:rPr>
         <w:t xml:space="preserve">, </w:t>
       </w:r>
       <w:hyperlink r:id="rId2" w:history="1">
         <w:r>
           <w:rPr>
             <w:rStyle w:val="Hyperlink"/>
+            <w:lang w:val="fr-FR"/>
           </w:rPr>
-          <w:t>Michael.Bredel@cern.ch</w:t>
+          <w:t>michael.bredel@cern.ch</w:t>
         </w:r>
       </w:hyperlink>
       <w:r>
+        <w:rPr>
+          <w:lang w:val="fr-FR"/>
+        </w:rPr>
         <w:t xml:space="preserve">, </w:t>
       </w:r>
       <w:hyperlink r:id="rId3" w:history="1">
         <w:r>
           <w:rPr>
             <w:rStyle w:val="Hyperlink"/>
+            <w:lang w:val="fr-FR"/>
           </w:rPr>
-          <w:t>Vlad.Lapadatescu@cern.ch</w:t>
+          <w:t>vlad.lapadatescu@cern.ch</w:t>
         </w:r>
       </w:hyperlink>
       <w:r>
+        <w:rPr>
+          <w:lang w:val="fr-FR"/>
+        </w:rPr>
         <w:t xml:space="preserve">, </w:t>
       </w:r>
       <w:hyperlink r:id="rId4" w:history="1">
         <w:r>
           <w:rPr>
             <w:rStyle w:val="Hyperlink"/>
+            <w:lang w:val="fr-FR"/>
           </w:rPr>
-          <w:t>Iosif.Legrand@cern.ch</w:t>
+          <w:t>iosif.legrand@cern.ch</w:t>
         </w:r>
       </w:hyperlink>
       <w:r>
+        <w:rPr>
+          <w:lang w:val="fr-FR"/>
+        </w:rPr>
         <w:t xml:space="preserve">, </w:t>
       </w:r>
+      <w:hyperlink r:id="rId5" w:history="1">
+        <w:r>
+          <w:rPr>
+            <w:rStyle w:val="Hyperlink"/>
+            <w:lang w:val="fr-FR"/>
+          </w:rPr>
+          <w:t>azher@hep.caltech.edu</w:t>
+        </w:r>
+      </w:hyperlink>
+      <w:r>
+        <w:rPr>
+          <w:rStyle w:val="Hyperlink"/>
+          <w:lang w:val="fr-FR"/>
+        </w:rPr>
+        <w:t xml:space="preserve">, </w:t>
+      </w:r>
+      <w:hyperlink r:id="rId6" w:history="1">
+        <w:r>
+          <w:rPr>
+            <w:rStyle w:val="Hyperlink"/>
+            <w:lang w:val="fr-FR"/>
+          </w:rPr>
+          <w:t>newman@hep.caltech.edu</w:t>
+        </w:r>
+      </w:hyperlink>
+      <w:r>
+        <w:rPr>
+          <w:rStyle w:val="Hyperlink"/>
+          <w:lang w:val="fr-FR"/>
+        </w:rPr>
+        <w:t xml:space="preserve">, </w:t>
+      </w:r>
+      <w:hyperlink r:id="rId7" w:history="1">
+        <w:r>
+          <w:rPr>
+            <w:rStyle w:val="Hyperlink"/>
+            <w:lang w:val="fr-FR"/>
+          </w:rPr>
+          <w:t>ramiro.voicu@cern.ch</w:t>
+        </w:r>
+      </w:hyperlink>
     </w:p>
   </w:footnote>
 </w:footnotes>
@@ -3438,7 +4025,6 @@
   <w:style w:type="character" w:default="1" w:styleId="DefaultParagraphFont">
     <w:name w:val="Default Paragraph Font"/>
     <w:uiPriority w:val="1"/>
-    <w:semiHidden/>
     <w:unhideWhenUsed/>
   </w:style>
   <w:style w:type="table" w:default="1" w:styleId="TableNormal">
@@ -3544,6 +4130,7 @@
   <w:style w:type="paragraph" w:customStyle="1" w:styleId="Abstract">
     <w:name w:val="Abstract"/>
     <w:basedOn w:val="Heading1"/>
+    <w:link w:val="AbstractChar"/>
     <w:pPr>
       <w:numPr>
         <w:numId w:val="0"/>
@@ -3672,6 +4259,36 @@
       <w:ind w:left="720"/>
       <w:contextualSpacing/>
     </w:pPr>
+  </w:style>
+  <w:style w:type="paragraph" w:customStyle="1" w:styleId="Style1">
+    <w:name w:val="Style1"/>
+    <w:basedOn w:val="Abstract"/>
+    <w:link w:val="Style1Char"/>
+    <w:qFormat/>
+    <w:rsid w:val="000F7C5E"/>
+    <w:rPr>
+      <w:sz w:val="24"/>
+      <w:szCs w:val="24"/>
+    </w:rPr>
+  </w:style>
+  <w:style w:type="character" w:customStyle="1" w:styleId="AbstractChar">
+    <w:name w:val="Abstract Char"/>
+    <w:link w:val="Abstract"/>
+    <w:rsid w:val="000F7C5E"/>
+    <w:rPr>
+      <w:kern w:val="28"/>
+      <w:sz w:val="18"/>
+    </w:rPr>
+  </w:style>
+  <w:style w:type="character" w:customStyle="1" w:styleId="Style1Char">
+    <w:name w:val="Style1 Char"/>
+    <w:link w:val="Style1"/>
+    <w:rsid w:val="000F7C5E"/>
+    <w:rPr>
+      <w:kern w:val="28"/>
+      <w:sz w:val="24"/>
+      <w:szCs w:val="24"/>
+    </w:rPr>
   </w:style>
 </w:styles>
 </file>
@@ -3942,7 +4559,7 @@
 </file>
 
 <file path=customXml/itemProps1.xml><?xml version="1.0" encoding="utf-8"?>
-<ds:datastoreItem xmlns:ds="http://schemas.openxmlformats.org/officeDocument/2006/customXml" ds:itemID="{557CE9F8-2B55-488B-A9D8-EDC852C6D832}">
+<ds:datastoreItem xmlns:ds="http://schemas.openxmlformats.org/officeDocument/2006/customXml" ds:itemID="{5DC28494-59E2-4BD8-A143-39AD5E4CCF05}">
   <ds:schemaRefs>
     <ds:schemaRef ds:uri="http://schemas.openxmlformats.org/officeDocument/2006/bibliography"/>
   </ds:schemaRefs>

</xml_diff>